<commit_message>
Cambiar funcion, parabola implementada
</commit_message>
<xml_diff>
--- a/Planificacion.docx
+++ b/Planificacion.docx
@@ -416,6 +416,457 @@
         <w:t>Gráfica</w:t>
       </w:r>
     </w:p>
+    <w:p>
+      <w:pPr>
+        <w:jc w:val="left"/>
+        <w:rPr>
+          <w:rFonts w:asciiTheme="majorHAnsi" w:eastAsiaTheme="majorEastAsia" w:hAnsiTheme="majorHAnsi" w:cstheme="majorBidi"/>
+          <w:color w:val="2F5496" w:themeColor="accent1" w:themeShade="BF"/>
+          <w:sz w:val="32"/>
+          <w:szCs w:val="32"/>
+        </w:rPr>
+      </w:pPr>
+      <w:r>
+        <w:br w:type="page"/>
+      </w:r>
+    </w:p>
+    <w:p>
+      <w:pPr>
+        <w:pStyle w:val="Ttulo1"/>
+      </w:pPr>
+      <w:r>
+        <w:lastRenderedPageBreak/>
+        <w:t>Fórmula</w:t>
+      </w:r>
+    </w:p>
+    <w:p>
+      <w:r>
+        <w:t>Al ajustar una función se calculan sus coeficientes como un listado de números, los cuales son usados para representar la función como una fórmula, generando el problema del formato:</w:t>
+      </w:r>
+    </w:p>
+    <w:p>
+      <w:r>
+        <w:t>Por ejemplo, para una lineal, con coeficientes a = 1 y b = 0, la fórmula deseada debería ser y = x, pero hacer esta conversión no es simple, ya que depende de muchos factores, incluyendo el término de la función en que vaya cada coeficiente, los valores de los coeficientes</w:t>
+      </w:r>
+      <w:r>
+        <w:t xml:space="preserve"> anteriores</w:t>
+      </w:r>
+      <w:r>
+        <w:t>, y el tipo de función.</w:t>
+      </w:r>
+    </w:p>
+    <w:p>
+      <w:r>
+        <w:t xml:space="preserve">Además, debe realizarse un redondeo </w:t>
+      </w:r>
+      <w:r>
+        <w:t xml:space="preserve">previo, </w:t>
+      </w:r>
+      <w:proofErr w:type="gramStart"/>
+      <w:r>
+        <w:t>ya que</w:t>
+      </w:r>
+      <w:proofErr w:type="gramEnd"/>
+      <w:r>
+        <w:t xml:space="preserve"> si un coeficiente se redondea a cero, cambia drásticamente la fórmula, además por motivos de legibilidad</w:t>
+      </w:r>
+      <w:r>
+        <w:t>.</w:t>
+      </w:r>
+    </w:p>
+    <w:p>
+      <w:pPr>
+        <w:pStyle w:val="Ttulo2"/>
+      </w:pPr>
+      <w:r>
+        <w:t>Lineal</w:t>
+      </w:r>
+    </w:p>
+    <w:p>
+      <w:r>
+        <w:t>Coeficientes a, b.</w:t>
+      </w:r>
+    </w:p>
+    <w:p>
+      <w:pPr>
+        <w:pStyle w:val="Prrafodelista"/>
+        <w:numPr>
+          <w:ilvl w:val="0"/>
+          <w:numId w:val="3"/>
+        </w:numPr>
+      </w:pPr>
+      <w:r>
+        <w:t>Coeficiente a</w:t>
+      </w:r>
+    </w:p>
+    <w:p>
+      <w:pPr>
+        <w:pStyle w:val="Prrafodelista"/>
+        <w:numPr>
+          <w:ilvl w:val="1"/>
+          <w:numId w:val="3"/>
+        </w:numPr>
+        <w:ind w:left="1134" w:hanging="479"/>
+      </w:pPr>
+      <w:r>
+        <w:t>a == 0</w:t>
+      </w:r>
+    </w:p>
+    <w:p>
+      <w:pPr>
+        <w:pStyle w:val="Prrafodelista"/>
+        <w:numPr>
+          <w:ilvl w:val="2"/>
+          <w:numId w:val="2"/>
+        </w:numPr>
+      </w:pPr>
+      <w:r>
+        <w:t>Se omite el primer término</w:t>
+      </w:r>
+    </w:p>
+    <w:p>
+      <w:pPr>
+        <w:pStyle w:val="Prrafodelista"/>
+        <w:numPr>
+          <w:ilvl w:val="1"/>
+          <w:numId w:val="2"/>
+        </w:numPr>
+      </w:pPr>
+      <w:r>
+        <w:t>a == -1</w:t>
+      </w:r>
+    </w:p>
+    <w:p>
+      <w:pPr>
+        <w:pStyle w:val="Prrafodelista"/>
+        <w:numPr>
+          <w:ilvl w:val="2"/>
+          <w:numId w:val="2"/>
+        </w:numPr>
+      </w:pPr>
+      <w:r>
+        <w:t>El primer término es “– x”</w:t>
+      </w:r>
+    </w:p>
+    <w:p>
+      <w:pPr>
+        <w:pStyle w:val="Prrafodelista"/>
+        <w:numPr>
+          <w:ilvl w:val="1"/>
+          <w:numId w:val="2"/>
+        </w:numPr>
+      </w:pPr>
+      <w:r>
+        <w:t>a == 1</w:t>
+      </w:r>
+    </w:p>
+    <w:p>
+      <w:pPr>
+        <w:pStyle w:val="Prrafodelista"/>
+        <w:numPr>
+          <w:ilvl w:val="2"/>
+          <w:numId w:val="2"/>
+        </w:numPr>
+      </w:pPr>
+      <w:r>
+        <w:t>El primer término es “x”</w:t>
+      </w:r>
+    </w:p>
+    <w:p>
+      <w:pPr>
+        <w:pStyle w:val="Prrafodelista"/>
+        <w:numPr>
+          <w:ilvl w:val="1"/>
+          <w:numId w:val="2"/>
+        </w:numPr>
+      </w:pPr>
+      <w:r>
+        <w:t xml:space="preserve">a &lt; 0 y </w:t>
+      </w:r>
+      <w:proofErr w:type="gramStart"/>
+      <w:r>
+        <w:t>a !</w:t>
+      </w:r>
+      <w:proofErr w:type="gramEnd"/>
+      <w:r>
+        <w:t>= -1</w:t>
+      </w:r>
+    </w:p>
+    <w:p>
+      <w:pPr>
+        <w:pStyle w:val="Prrafodelista"/>
+        <w:numPr>
+          <w:ilvl w:val="2"/>
+          <w:numId w:val="2"/>
+        </w:numPr>
+      </w:pPr>
+      <w:r>
+        <w:t xml:space="preserve">El primer término es “- </w:t>
+      </w:r>
+      <w:proofErr w:type="spellStart"/>
+      <w:r>
+        <w:t>abs</w:t>
+      </w:r>
+      <w:proofErr w:type="spellEnd"/>
+      <w:r>
+        <w:t>(a)</w:t>
+      </w:r>
+      <w:r>
+        <w:t xml:space="preserve"> x</w:t>
+      </w:r>
+      <w:r>
+        <w:t>”</w:t>
+      </w:r>
+    </w:p>
+    <w:p>
+      <w:pPr>
+        <w:pStyle w:val="Prrafodelista"/>
+        <w:numPr>
+          <w:ilvl w:val="1"/>
+          <w:numId w:val="2"/>
+        </w:numPr>
+      </w:pPr>
+      <w:r>
+        <w:t xml:space="preserve">a &gt; 0 </w:t>
+      </w:r>
+      <w:r>
+        <w:t>y a ¡= -1</w:t>
+      </w:r>
+    </w:p>
+    <w:p>
+      <w:pPr>
+        <w:pStyle w:val="Prrafodelista"/>
+        <w:numPr>
+          <w:ilvl w:val="2"/>
+          <w:numId w:val="2"/>
+        </w:numPr>
+      </w:pPr>
+      <w:r>
+        <w:t>El primer término es “a x”</w:t>
+      </w:r>
+    </w:p>
+    <w:p>
+      <w:pPr>
+        <w:pStyle w:val="Prrafodelista"/>
+        <w:numPr>
+          <w:ilvl w:val="0"/>
+          <w:numId w:val="2"/>
+        </w:numPr>
+      </w:pPr>
+      <w:r>
+        <w:t>Coeficiente b</w:t>
+      </w:r>
+    </w:p>
+    <w:p>
+      <w:pPr>
+        <w:pStyle w:val="Prrafodelista"/>
+        <w:numPr>
+          <w:ilvl w:val="1"/>
+          <w:numId w:val="2"/>
+        </w:numPr>
+      </w:pPr>
+      <w:r>
+        <w:t>a == 0</w:t>
+      </w:r>
+    </w:p>
+    <w:p>
+      <w:pPr>
+        <w:pStyle w:val="Prrafodelista"/>
+        <w:numPr>
+          <w:ilvl w:val="2"/>
+          <w:numId w:val="2"/>
+        </w:numPr>
+      </w:pPr>
+      <w:r>
+        <w:t>b == 0</w:t>
+      </w:r>
+    </w:p>
+    <w:p>
+      <w:pPr>
+        <w:pStyle w:val="Prrafodelista"/>
+        <w:numPr>
+          <w:ilvl w:val="3"/>
+          <w:numId w:val="2"/>
+        </w:numPr>
+      </w:pPr>
+      <w:r>
+        <w:t>Segundo término es “0”</w:t>
+      </w:r>
+    </w:p>
+    <w:p>
+      <w:pPr>
+        <w:pStyle w:val="Prrafodelista"/>
+        <w:numPr>
+          <w:ilvl w:val="2"/>
+          <w:numId w:val="2"/>
+        </w:numPr>
+      </w:pPr>
+      <w:r>
+        <w:t>b &lt; 0</w:t>
+      </w:r>
+    </w:p>
+    <w:p>
+      <w:pPr>
+        <w:pStyle w:val="Prrafodelista"/>
+        <w:numPr>
+          <w:ilvl w:val="3"/>
+          <w:numId w:val="2"/>
+        </w:numPr>
+      </w:pPr>
+      <w:r>
+        <w:t xml:space="preserve">Segundo término es “- </w:t>
+      </w:r>
+      <w:proofErr w:type="spellStart"/>
+      <w:r>
+        <w:t>abs</w:t>
+      </w:r>
+      <w:proofErr w:type="spellEnd"/>
+      <w:r>
+        <w:t>(b)”</w:t>
+      </w:r>
+    </w:p>
+    <w:p>
+      <w:pPr>
+        <w:pStyle w:val="Prrafodelista"/>
+        <w:numPr>
+          <w:ilvl w:val="2"/>
+          <w:numId w:val="2"/>
+        </w:numPr>
+      </w:pPr>
+      <w:r>
+        <w:t>b &gt; 0</w:t>
+      </w:r>
+    </w:p>
+    <w:p>
+      <w:pPr>
+        <w:pStyle w:val="Prrafodelista"/>
+        <w:numPr>
+          <w:ilvl w:val="3"/>
+          <w:numId w:val="2"/>
+        </w:numPr>
+      </w:pPr>
+      <w:r>
+        <w:t>Segundo término es “b”</w:t>
+      </w:r>
+    </w:p>
+    <w:p>
+      <w:pPr>
+        <w:pStyle w:val="Prrafodelista"/>
+        <w:numPr>
+          <w:ilvl w:val="1"/>
+          <w:numId w:val="2"/>
+        </w:numPr>
+      </w:pPr>
+      <w:r>
+        <w:t>a ¡= 0</w:t>
+      </w:r>
+    </w:p>
+    <w:p>
+      <w:pPr>
+        <w:pStyle w:val="Prrafodelista"/>
+        <w:numPr>
+          <w:ilvl w:val="2"/>
+          <w:numId w:val="2"/>
+        </w:numPr>
+      </w:pPr>
+      <w:r>
+        <w:t>b == 0</w:t>
+      </w:r>
+    </w:p>
+    <w:p>
+      <w:pPr>
+        <w:pStyle w:val="Prrafodelista"/>
+        <w:numPr>
+          <w:ilvl w:val="3"/>
+          <w:numId w:val="2"/>
+        </w:numPr>
+      </w:pPr>
+      <w:r>
+        <w:t>Segundo término es “”</w:t>
+      </w:r>
+    </w:p>
+    <w:p>
+      <w:pPr>
+        <w:pStyle w:val="Prrafodelista"/>
+        <w:numPr>
+          <w:ilvl w:val="2"/>
+          <w:numId w:val="2"/>
+        </w:numPr>
+      </w:pPr>
+      <w:r>
+        <w:t>b &lt; 0</w:t>
+      </w:r>
+    </w:p>
+    <w:p>
+      <w:pPr>
+        <w:pStyle w:val="Prrafodelista"/>
+        <w:numPr>
+          <w:ilvl w:val="3"/>
+          <w:numId w:val="2"/>
+        </w:numPr>
+      </w:pPr>
+      <w:r>
+        <w:t xml:space="preserve">Segundo término es </w:t>
+      </w:r>
+      <w:proofErr w:type="gramStart"/>
+      <w:r>
+        <w:t>“</w:t>
+      </w:r>
+      <w:r>
+        <w:t xml:space="preserve"> </w:t>
+      </w:r>
+      <w:r>
+        <w:t>-</w:t>
+      </w:r>
+      <w:proofErr w:type="gramEnd"/>
+      <w:r>
+        <w:t xml:space="preserve"> </w:t>
+      </w:r>
+      <w:proofErr w:type="spellStart"/>
+      <w:r>
+        <w:t>abs</w:t>
+      </w:r>
+      <w:proofErr w:type="spellEnd"/>
+      <w:r>
+        <w:t>(b)”</w:t>
+      </w:r>
+      <w:r>
+        <w:t xml:space="preserve"> (lleva espacio)</w:t>
+      </w:r>
+    </w:p>
+    <w:p>
+      <w:pPr>
+        <w:pStyle w:val="Prrafodelista"/>
+        <w:numPr>
+          <w:ilvl w:val="2"/>
+          <w:numId w:val="2"/>
+        </w:numPr>
+      </w:pPr>
+      <w:r>
+        <w:t>b &gt; 0</w:t>
+      </w:r>
+    </w:p>
+    <w:p>
+      <w:pPr>
+        <w:pStyle w:val="Prrafodelista"/>
+        <w:numPr>
+          <w:ilvl w:val="3"/>
+          <w:numId w:val="2"/>
+        </w:numPr>
+      </w:pPr>
+      <w:r>
+        <w:t xml:space="preserve">Segundo término es </w:t>
+      </w:r>
+      <w:proofErr w:type="gramStart"/>
+      <w:r>
+        <w:t>“ +</w:t>
+      </w:r>
+      <w:proofErr w:type="gramEnd"/>
+      <w:r>
+        <w:t xml:space="preserve"> b”</w:t>
+      </w:r>
+    </w:p>
+    <w:p/>
     <w:p/>
     <w:sectPr>
       <w:pgSz w:w="11906" w:h="16838"/>
@@ -542,8 +993,240 @@
       </w:rPr>
     </w:lvl>
   </w:abstractNum>
+  <w:abstractNum w:abstractNumId="1" w15:restartNumberingAfterBreak="0">
+    <w:nsid w:val="2D9606CF"/>
+    <w:multiLevelType w:val="hybridMultilevel"/>
+    <w:tmpl w:val="AB5EA65A"/>
+    <w:lvl w:ilvl="0" w:tplc="2C0A0001">
+      <w:start w:val="1"/>
+      <w:numFmt w:val="bullet"/>
+      <w:lvlText w:val=""/>
+      <w:lvlJc w:val="left"/>
+      <w:pPr>
+        <w:ind w:left="360" w:hanging="360"/>
+      </w:pPr>
+      <w:rPr>
+        <w:rFonts w:ascii="Symbol" w:hAnsi="Symbol" w:hint="default"/>
+      </w:rPr>
+    </w:lvl>
+    <w:lvl w:ilvl="1" w:tplc="2C0A0003">
+      <w:start w:val="1"/>
+      <w:numFmt w:val="bullet"/>
+      <w:lvlText w:val="o"/>
+      <w:lvlJc w:val="left"/>
+      <w:pPr>
+        <w:ind w:left="1080" w:hanging="360"/>
+      </w:pPr>
+      <w:rPr>
+        <w:rFonts w:ascii="Courier New" w:hAnsi="Courier New" w:cs="Courier New" w:hint="default"/>
+      </w:rPr>
+    </w:lvl>
+    <w:lvl w:ilvl="2" w:tplc="2C0A0005">
+      <w:start w:val="1"/>
+      <w:numFmt w:val="bullet"/>
+      <w:lvlText w:val=""/>
+      <w:lvlJc w:val="left"/>
+      <w:pPr>
+        <w:ind w:left="1800" w:hanging="360"/>
+      </w:pPr>
+      <w:rPr>
+        <w:rFonts w:ascii="Wingdings" w:hAnsi="Wingdings" w:hint="default"/>
+      </w:rPr>
+    </w:lvl>
+    <w:lvl w:ilvl="3" w:tplc="2C0A0001">
+      <w:start w:val="1"/>
+      <w:numFmt w:val="bullet"/>
+      <w:lvlText w:val=""/>
+      <w:lvlJc w:val="left"/>
+      <w:pPr>
+        <w:ind w:left="2520" w:hanging="360"/>
+      </w:pPr>
+      <w:rPr>
+        <w:rFonts w:ascii="Symbol" w:hAnsi="Symbol" w:hint="default"/>
+      </w:rPr>
+    </w:lvl>
+    <w:lvl w:ilvl="4" w:tplc="2C0A0003" w:tentative="1">
+      <w:start w:val="1"/>
+      <w:numFmt w:val="bullet"/>
+      <w:lvlText w:val="o"/>
+      <w:lvlJc w:val="left"/>
+      <w:pPr>
+        <w:ind w:left="3240" w:hanging="360"/>
+      </w:pPr>
+      <w:rPr>
+        <w:rFonts w:ascii="Courier New" w:hAnsi="Courier New" w:cs="Courier New" w:hint="default"/>
+      </w:rPr>
+    </w:lvl>
+    <w:lvl w:ilvl="5" w:tplc="2C0A0005" w:tentative="1">
+      <w:start w:val="1"/>
+      <w:numFmt w:val="bullet"/>
+      <w:lvlText w:val=""/>
+      <w:lvlJc w:val="left"/>
+      <w:pPr>
+        <w:ind w:left="3960" w:hanging="360"/>
+      </w:pPr>
+      <w:rPr>
+        <w:rFonts w:ascii="Wingdings" w:hAnsi="Wingdings" w:hint="default"/>
+      </w:rPr>
+    </w:lvl>
+    <w:lvl w:ilvl="6" w:tplc="2C0A0001" w:tentative="1">
+      <w:start w:val="1"/>
+      <w:numFmt w:val="bullet"/>
+      <w:lvlText w:val=""/>
+      <w:lvlJc w:val="left"/>
+      <w:pPr>
+        <w:ind w:left="4680" w:hanging="360"/>
+      </w:pPr>
+      <w:rPr>
+        <w:rFonts w:ascii="Symbol" w:hAnsi="Symbol" w:hint="default"/>
+      </w:rPr>
+    </w:lvl>
+    <w:lvl w:ilvl="7" w:tplc="2C0A0003" w:tentative="1">
+      <w:start w:val="1"/>
+      <w:numFmt w:val="bullet"/>
+      <w:lvlText w:val="o"/>
+      <w:lvlJc w:val="left"/>
+      <w:pPr>
+        <w:ind w:left="5400" w:hanging="360"/>
+      </w:pPr>
+      <w:rPr>
+        <w:rFonts w:ascii="Courier New" w:hAnsi="Courier New" w:cs="Courier New" w:hint="default"/>
+      </w:rPr>
+    </w:lvl>
+    <w:lvl w:ilvl="8" w:tplc="2C0A0005" w:tentative="1">
+      <w:start w:val="1"/>
+      <w:numFmt w:val="bullet"/>
+      <w:lvlText w:val=""/>
+      <w:lvlJc w:val="left"/>
+      <w:pPr>
+        <w:ind w:left="6120" w:hanging="360"/>
+      </w:pPr>
+      <w:rPr>
+        <w:rFonts w:ascii="Wingdings" w:hAnsi="Wingdings" w:hint="default"/>
+      </w:rPr>
+    </w:lvl>
+  </w:abstractNum>
+  <w:abstractNum w:abstractNumId="2" w15:restartNumberingAfterBreak="0">
+    <w:nsid w:val="330175F9"/>
+    <w:multiLevelType w:val="hybridMultilevel"/>
+    <w:tmpl w:val="3080F9EA"/>
+    <w:lvl w:ilvl="0" w:tplc="2C0A0001">
+      <w:start w:val="1"/>
+      <w:numFmt w:val="bullet"/>
+      <w:lvlText w:val=""/>
+      <w:lvlJc w:val="left"/>
+      <w:pPr>
+        <w:ind w:left="720" w:hanging="360"/>
+      </w:pPr>
+      <w:rPr>
+        <w:rFonts w:ascii="Symbol" w:hAnsi="Symbol" w:hint="default"/>
+      </w:rPr>
+    </w:lvl>
+    <w:lvl w:ilvl="1" w:tplc="2C0A0003">
+      <w:start w:val="1"/>
+      <w:numFmt w:val="bullet"/>
+      <w:lvlText w:val="o"/>
+      <w:lvlJc w:val="left"/>
+      <w:pPr>
+        <w:ind w:left="1440" w:hanging="360"/>
+      </w:pPr>
+      <w:rPr>
+        <w:rFonts w:ascii="Courier New" w:hAnsi="Courier New" w:cs="Courier New" w:hint="default"/>
+      </w:rPr>
+    </w:lvl>
+    <w:lvl w:ilvl="2" w:tplc="2C0A0005" w:tentative="1">
+      <w:start w:val="1"/>
+      <w:numFmt w:val="bullet"/>
+      <w:lvlText w:val=""/>
+      <w:lvlJc w:val="left"/>
+      <w:pPr>
+        <w:ind w:left="2160" w:hanging="360"/>
+      </w:pPr>
+      <w:rPr>
+        <w:rFonts w:ascii="Wingdings" w:hAnsi="Wingdings" w:hint="default"/>
+      </w:rPr>
+    </w:lvl>
+    <w:lvl w:ilvl="3" w:tplc="2C0A0001" w:tentative="1">
+      <w:start w:val="1"/>
+      <w:numFmt w:val="bullet"/>
+      <w:lvlText w:val=""/>
+      <w:lvlJc w:val="left"/>
+      <w:pPr>
+        <w:ind w:left="2880" w:hanging="360"/>
+      </w:pPr>
+      <w:rPr>
+        <w:rFonts w:ascii="Symbol" w:hAnsi="Symbol" w:hint="default"/>
+      </w:rPr>
+    </w:lvl>
+    <w:lvl w:ilvl="4" w:tplc="2C0A0003" w:tentative="1">
+      <w:start w:val="1"/>
+      <w:numFmt w:val="bullet"/>
+      <w:lvlText w:val="o"/>
+      <w:lvlJc w:val="left"/>
+      <w:pPr>
+        <w:ind w:left="3600" w:hanging="360"/>
+      </w:pPr>
+      <w:rPr>
+        <w:rFonts w:ascii="Courier New" w:hAnsi="Courier New" w:cs="Courier New" w:hint="default"/>
+      </w:rPr>
+    </w:lvl>
+    <w:lvl w:ilvl="5" w:tplc="2C0A0005" w:tentative="1">
+      <w:start w:val="1"/>
+      <w:numFmt w:val="bullet"/>
+      <w:lvlText w:val=""/>
+      <w:lvlJc w:val="left"/>
+      <w:pPr>
+        <w:ind w:left="4320" w:hanging="360"/>
+      </w:pPr>
+      <w:rPr>
+        <w:rFonts w:ascii="Wingdings" w:hAnsi="Wingdings" w:hint="default"/>
+      </w:rPr>
+    </w:lvl>
+    <w:lvl w:ilvl="6" w:tplc="2C0A0001" w:tentative="1">
+      <w:start w:val="1"/>
+      <w:numFmt w:val="bullet"/>
+      <w:lvlText w:val=""/>
+      <w:lvlJc w:val="left"/>
+      <w:pPr>
+        <w:ind w:left="5040" w:hanging="360"/>
+      </w:pPr>
+      <w:rPr>
+        <w:rFonts w:ascii="Symbol" w:hAnsi="Symbol" w:hint="default"/>
+      </w:rPr>
+    </w:lvl>
+    <w:lvl w:ilvl="7" w:tplc="2C0A0003" w:tentative="1">
+      <w:start w:val="1"/>
+      <w:numFmt w:val="bullet"/>
+      <w:lvlText w:val="o"/>
+      <w:lvlJc w:val="left"/>
+      <w:pPr>
+        <w:ind w:left="5760" w:hanging="360"/>
+      </w:pPr>
+      <w:rPr>
+        <w:rFonts w:ascii="Courier New" w:hAnsi="Courier New" w:cs="Courier New" w:hint="default"/>
+      </w:rPr>
+    </w:lvl>
+    <w:lvl w:ilvl="8" w:tplc="2C0A0005" w:tentative="1">
+      <w:start w:val="1"/>
+      <w:numFmt w:val="bullet"/>
+      <w:lvlText w:val=""/>
+      <w:lvlJc w:val="left"/>
+      <w:pPr>
+        <w:ind w:left="6480" w:hanging="360"/>
+      </w:pPr>
+      <w:rPr>
+        <w:rFonts w:ascii="Wingdings" w:hAnsi="Wingdings" w:hint="default"/>
+      </w:rPr>
+    </w:lvl>
+  </w:abstractNum>
   <w:num w:numId="1">
     <w:abstractNumId w:val="0"/>
+  </w:num>
+  <w:num w:numId="2">
+    <w:abstractNumId w:val="1"/>
+  </w:num>
+  <w:num w:numId="3">
+    <w:abstractNumId w:val="2"/>
   </w:num>
 </w:numbering>
 </file>
@@ -1022,6 +1705,7 @@
   <w:style w:type="character" w:default="1" w:styleId="Fuentedeprrafopredeter">
     <w:name w:val="Default Paragraph Font"/>
     <w:uiPriority w:val="1"/>
+    <w:semiHidden/>
     <w:unhideWhenUsed/>
   </w:style>
   <w:style w:type="table" w:default="1" w:styleId="Tablanormal">

</xml_diff>